<commit_message>
Added note to report
</commit_message>
<xml_diff>
--- a/First Project/Final Report/PLOG_TP1_FINAL_ZURERO_3.docx
+++ b/First Project/Final Report/PLOG_TP1_FINAL_ZURERO_3.docx
@@ -11,7 +11,7 @@
           <w:noProof/>
         </w:rPr>
         <w:drawing>
-          <wp:anchor distT="0" distB="0" distL="114300" distR="114300" simplePos="0" relativeHeight="251654656" behindDoc="0" locked="0" layoutInCell="1" allowOverlap="1" wp14:anchorId="226E5CC2" wp14:editId="06F59B88">
+          <wp:anchor distT="0" distB="0" distL="114300" distR="114300" simplePos="0" relativeHeight="251656704" behindDoc="0" locked="0" layoutInCell="1" allowOverlap="1" wp14:anchorId="226E5CC2" wp14:editId="06F59B88">
             <wp:simplePos x="0" y="0"/>
             <wp:positionH relativeFrom="column">
               <wp:posOffset>815340</wp:posOffset>
@@ -2750,7 +2750,7 @@
         <mc:AlternateContent>
           <mc:Choice Requires="wps">
             <w:drawing>
-              <wp:anchor distT="0" distB="0" distL="114300" distR="114300" simplePos="0" relativeHeight="251642880" behindDoc="0" locked="0" layoutInCell="1" allowOverlap="1" wp14:anchorId="569227A5" wp14:editId="175C721F">
+              <wp:anchor distT="0" distB="0" distL="114300" distR="114300" simplePos="0" relativeHeight="251651584" behindDoc="0" locked="0" layoutInCell="1" allowOverlap="1" wp14:anchorId="569227A5" wp14:editId="175C721F">
                 <wp:simplePos x="0" y="0"/>
                 <wp:positionH relativeFrom="margin">
                   <wp:posOffset>1110615</wp:posOffset>
@@ -2915,7 +2915,7 @@
                 <v:stroke joinstyle="miter"/>
                 <v:path gradientshapeok="t" o:connecttype="rect"/>
               </v:shapetype>
-              <v:shape id="Text Box 3" o:spid="_x0000_s1026" type="#_x0000_t202" style="position:absolute;left:0;text-align:left;margin-left:87.45pt;margin-top:299.55pt;width:267pt;height:18pt;z-index:251642880;visibility:visible;mso-wrap-style:square;mso-width-percent:0;mso-height-percent:0;mso-wrap-distance-left:9pt;mso-wrap-distance-top:0;mso-wrap-distance-right:9pt;mso-wrap-distance-bottom:0;mso-position-horizontal:absolute;mso-position-horizontal-relative:margin;mso-position-vertical:absolute;mso-position-vertical-relative:text;mso-width-percent:0;mso-height-percent:0;mso-width-relative:margin;mso-height-relative:margin;v-text-anchor:top" o:gfxdata="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" stroked="f">
+              <v:shape id="Text Box 3" o:spid="_x0000_s1026" type="#_x0000_t202" style="position:absolute;left:0;text-align:left;margin-left:87.45pt;margin-top:299.55pt;width:267pt;height:18pt;z-index:251651584;visibility:visible;mso-wrap-style:square;mso-width-percent:0;mso-height-percent:0;mso-wrap-distance-left:9pt;mso-wrap-distance-top:0;mso-wrap-distance-right:9pt;mso-wrap-distance-bottom:0;mso-position-horizontal:absolute;mso-position-horizontal-relative:margin;mso-position-vertical:absolute;mso-position-vertical-relative:text;mso-width-percent:0;mso-height-percent:0;mso-width-relative:margin;mso-height-relative:margin;v-text-anchor:top" o:gfxdata="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" stroked="f">
                 <v:textbox inset="0,0,0,0">
                   <w:txbxContent>
                     <w:p>
@@ -3037,7 +3037,7 @@
           <w:color w:val="000000"/>
         </w:rPr>
         <w:drawing>
-          <wp:anchor distT="0" distB="0" distL="114300" distR="114300" simplePos="0" relativeHeight="251641856" behindDoc="0" locked="0" layoutInCell="1" allowOverlap="1" wp14:anchorId="087BBECD" wp14:editId="5092CE33">
+          <wp:anchor distT="0" distB="0" distL="114300" distR="114300" simplePos="0" relativeHeight="251650560" behindDoc="0" locked="0" layoutInCell="1" allowOverlap="1" wp14:anchorId="087BBECD" wp14:editId="5092CE33">
             <wp:simplePos x="0" y="0"/>
             <wp:positionH relativeFrom="margin">
               <wp:posOffset>1320165</wp:posOffset>
@@ -3284,7 +3284,7 @@
         <mc:AlternateContent>
           <mc:Choice Requires="wps">
             <w:drawing>
-              <wp:anchor distT="0" distB="0" distL="114300" distR="114300" simplePos="0" relativeHeight="251656192" behindDoc="0" locked="0" layoutInCell="1" allowOverlap="1" wp14:anchorId="2D42DD5A" wp14:editId="5FDCCE0A">
+              <wp:anchor distT="0" distB="0" distL="114300" distR="114300" simplePos="0" relativeHeight="251657728" behindDoc="0" locked="0" layoutInCell="1" allowOverlap="1" wp14:anchorId="2D42DD5A" wp14:editId="5FDCCE0A">
                 <wp:simplePos x="0" y="0"/>
                 <wp:positionH relativeFrom="column">
                   <wp:posOffset>1272540</wp:posOffset>
@@ -3405,7 +3405,7 @@
           </mc:Choice>
           <mc:Fallback>
             <w:pict>
-              <v:shape w14:anchorId="2D42DD5A" id="Text Box 5" o:spid="_x0000_s1027" type="#_x0000_t202" style="position:absolute;left:0;text-align:left;margin-left:100.2pt;margin-top:241.15pt;width:242.25pt;height:.05pt;z-index:251656192;visibility:visible;mso-wrap-style:square;mso-width-percent:0;mso-wrap-distance-left:9pt;mso-wrap-distance-top:0;mso-wrap-distance-right:9pt;mso-wrap-distance-bottom:0;mso-position-horizontal:absolute;mso-position-horizontal-relative:text;mso-position-vertical:absolute;mso-position-vertical-relative:text;mso-width-percent:0;mso-width-relative:margin;v-text-anchor:top" o:gfxdata="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" stroked="f">
+              <v:shape w14:anchorId="2D42DD5A" id="Text Box 5" o:spid="_x0000_s1027" type="#_x0000_t202" style="position:absolute;left:0;text-align:left;margin-left:100.2pt;margin-top:241.15pt;width:242.25pt;height:.05pt;z-index:251657728;visibility:visible;mso-wrap-style:square;mso-width-percent:0;mso-wrap-distance-left:9pt;mso-wrap-distance-top:0;mso-wrap-distance-right:9pt;mso-wrap-distance-bottom:0;mso-position-horizontal:absolute;mso-position-horizontal-relative:text;mso-position-vertical:absolute;mso-position-vertical-relative:text;mso-width-percent:0;mso-width-relative:margin;v-text-anchor:top" o:gfxdata="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" stroked="f">
                 <v:textbox style="mso-fit-shape-to-text:t" inset="0,0,0,0">
                   <w:txbxContent>
                     <w:p>
@@ -3490,7 +3490,7 @@
           <w:color w:val="000000"/>
         </w:rPr>
         <w:drawing>
-          <wp:anchor distT="0" distB="0" distL="114300" distR="114300" simplePos="0" relativeHeight="251648000" behindDoc="0" locked="0" layoutInCell="1" allowOverlap="1" wp14:anchorId="207C3371" wp14:editId="56ED458A">
+          <wp:anchor distT="0" distB="0" distL="114300" distR="114300" simplePos="0" relativeHeight="251654656" behindDoc="0" locked="0" layoutInCell="1" allowOverlap="1" wp14:anchorId="207C3371" wp14:editId="56ED458A">
             <wp:simplePos x="0" y="0"/>
             <wp:positionH relativeFrom="margin">
               <wp:posOffset>1323975</wp:posOffset>
@@ -3587,7 +3587,7 @@
         <mc:AlternateContent>
           <mc:Choice Requires="wps">
             <w:drawing>
-              <wp:anchor distT="0" distB="0" distL="114300" distR="114300" simplePos="0" relativeHeight="251661312" behindDoc="0" locked="0" layoutInCell="1" allowOverlap="1" wp14:anchorId="3B13BC79" wp14:editId="15F04BA7">
+              <wp:anchor distT="0" distB="0" distL="114300" distR="114300" simplePos="0" relativeHeight="251663872" behindDoc="0" locked="0" layoutInCell="1" allowOverlap="1" wp14:anchorId="3B13BC79" wp14:editId="15F04BA7">
                 <wp:simplePos x="0" y="0"/>
                 <wp:positionH relativeFrom="column">
                   <wp:posOffset>1910715</wp:posOffset>
@@ -3675,7 +3675,7 @@
           </mc:Choice>
           <mc:Fallback>
             <w:pict>
-              <v:shape w14:anchorId="3B13BC79" id="Text Box 7" o:spid="_x0000_s1028" type="#_x0000_t202" style="position:absolute;left:0;text-align:left;margin-left:150.45pt;margin-top:160.35pt;width:140.25pt;height:.05pt;z-index:251661312;visibility:visible;mso-wrap-style:square;mso-width-percent:0;mso-wrap-distance-left:9pt;mso-wrap-distance-top:0;mso-wrap-distance-right:9pt;mso-wrap-distance-bottom:0;mso-position-horizontal:absolute;mso-position-horizontal-relative:text;mso-position-vertical:absolute;mso-position-vertical-relative:text;mso-width-percent:0;mso-width-relative:margin;v-text-anchor:top" o:gfxdata="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" stroked="f">
+              <v:shape w14:anchorId="3B13BC79" id="Text Box 7" o:spid="_x0000_s1028" type="#_x0000_t202" style="position:absolute;left:0;text-align:left;margin-left:150.45pt;margin-top:160.35pt;width:140.25pt;height:.05pt;z-index:251663872;visibility:visible;mso-wrap-style:square;mso-width-percent:0;mso-wrap-distance-left:9pt;mso-wrap-distance-top:0;mso-wrap-distance-right:9pt;mso-wrap-distance-bottom:0;mso-position-horizontal:absolute;mso-position-horizontal-relative:text;mso-position-vertical:absolute;mso-position-vertical-relative:text;mso-width-percent:0;mso-width-relative:margin;v-text-anchor:top" o:gfxdata="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" stroked="f">
                 <v:textbox style="mso-fit-shape-to-text:t" inset="0,0,0,0">
                   <w:txbxContent>
                     <w:p>
@@ -3728,7 +3728,7 @@
           <w:shd w:val="clear" w:color="auto" w:fill="FFFFFF"/>
         </w:rPr>
         <w:drawing>
-          <wp:anchor distT="0" distB="0" distL="114300" distR="114300" simplePos="0" relativeHeight="251660288" behindDoc="0" locked="0" layoutInCell="1" allowOverlap="1" wp14:anchorId="51E0BE8B" wp14:editId="2B1E8791">
+          <wp:anchor distT="0" distB="0" distL="114300" distR="114300" simplePos="0" relativeHeight="251661824" behindDoc="0" locked="0" layoutInCell="1" allowOverlap="1" wp14:anchorId="51E0BE8B" wp14:editId="2B1E8791">
             <wp:simplePos x="0" y="0"/>
             <wp:positionH relativeFrom="margin">
               <wp:posOffset>1876425</wp:posOffset>
@@ -3802,7 +3802,7 @@
         <mc:AlternateContent>
           <mc:Choice Requires="wps">
             <w:drawing>
-              <wp:anchor distT="0" distB="0" distL="114300" distR="114300" simplePos="0" relativeHeight="251668480" behindDoc="0" locked="0" layoutInCell="1" allowOverlap="1" wp14:anchorId="0819DCDA" wp14:editId="1382498E">
+              <wp:anchor distT="0" distB="0" distL="114300" distR="114300" simplePos="0" relativeHeight="251667968" behindDoc="0" locked="0" layoutInCell="1" allowOverlap="1" wp14:anchorId="0819DCDA" wp14:editId="1382498E">
                 <wp:simplePos x="0" y="0"/>
                 <wp:positionH relativeFrom="column">
                   <wp:posOffset>1824990</wp:posOffset>
@@ -3894,7 +3894,7 @@
           </mc:Choice>
           <mc:Fallback>
             <w:pict>
-              <v:shape w14:anchorId="0819DCDA" id="Text Box 9" o:spid="_x0000_s1029" type="#_x0000_t202" style="position:absolute;left:0;text-align:left;margin-left:143.7pt;margin-top:198.4pt;width:154.5pt;height:.05pt;z-index:251668480;visibility:visible;mso-wrap-style:square;mso-width-percent:0;mso-wrap-distance-left:9pt;mso-wrap-distance-top:0;mso-wrap-distance-right:9pt;mso-wrap-distance-bottom:0;mso-position-horizontal:absolute;mso-position-horizontal-relative:text;mso-position-vertical:absolute;mso-position-vertical-relative:text;mso-width-percent:0;mso-width-relative:margin;v-text-anchor:top" o:gfxdata="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" stroked="f">
+              <v:shape w14:anchorId="0819DCDA" id="Text Box 9" o:spid="_x0000_s1029" type="#_x0000_t202" style="position:absolute;left:0;text-align:left;margin-left:143.7pt;margin-top:198.4pt;width:154.5pt;height:.05pt;z-index:251667968;visibility:visible;mso-wrap-style:square;mso-width-percent:0;mso-wrap-distance-left:9pt;mso-wrap-distance-top:0;mso-wrap-distance-right:9pt;mso-wrap-distance-bottom:0;mso-position-horizontal:absolute;mso-position-horizontal-relative:text;mso-position-vertical:absolute;mso-position-vertical-relative:text;mso-width-percent:0;mso-width-relative:margin;v-text-anchor:top" o:gfxdata="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" stroked="f">
                 <v:textbox style="mso-fit-shape-to-text:t" inset="0,0,0,0">
                   <w:txbxContent>
                     <w:p>
@@ -3951,7 +3951,7 @@
           <w:shd w:val="clear" w:color="auto" w:fill="FFFFFF"/>
         </w:rPr>
         <w:drawing>
-          <wp:anchor distT="0" distB="0" distL="114300" distR="114300" simplePos="0" relativeHeight="251667456" behindDoc="0" locked="0" layoutInCell="1" allowOverlap="1" wp14:anchorId="7D10F977" wp14:editId="3ACDECA9">
+          <wp:anchor distT="0" distB="0" distL="114300" distR="114300" simplePos="0" relativeHeight="251666944" behindDoc="0" locked="0" layoutInCell="1" allowOverlap="1" wp14:anchorId="7D10F977" wp14:editId="3ACDECA9">
             <wp:simplePos x="0" y="0"/>
             <wp:positionH relativeFrom="margin">
               <wp:posOffset>1876425</wp:posOffset>
@@ -4125,7 +4125,7 @@
         <mc:AlternateContent>
           <mc:Choice Requires="wps">
             <w:drawing>
-              <wp:anchor distT="0" distB="0" distL="114300" distR="114300" simplePos="0" relativeHeight="251670528" behindDoc="0" locked="0" layoutInCell="1" allowOverlap="1" wp14:anchorId="0D834D82" wp14:editId="3FF0D325">
+              <wp:anchor distT="0" distB="0" distL="114300" distR="114300" simplePos="0" relativeHeight="251670016" behindDoc="0" locked="0" layoutInCell="1" allowOverlap="1" wp14:anchorId="0D834D82" wp14:editId="3FF0D325">
                 <wp:simplePos x="0" y="0"/>
                 <wp:positionH relativeFrom="margin">
                   <wp:posOffset>1272540</wp:posOffset>
@@ -4207,7 +4207,7 @@
           </mc:Choice>
           <mc:Fallback>
             <w:pict>
-              <v:shape w14:anchorId="0D834D82" id="Text Box 11" o:spid="_x0000_s1030" type="#_x0000_t202" style="position:absolute;left:0;text-align:left;margin-left:100.2pt;margin-top:257.65pt;width:241.5pt;height:.05pt;z-index:251670528;visibility:visible;mso-wrap-style:square;mso-width-percent:0;mso-wrap-distance-left:9pt;mso-wrap-distance-top:0;mso-wrap-distance-right:9pt;mso-wrap-distance-bottom:0;mso-position-horizontal:absolute;mso-position-horizontal-relative:margin;mso-position-vertical:absolute;mso-position-vertical-relative:text;mso-width-percent:0;mso-width-relative:margin;v-text-anchor:top" o:gfxdata="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" stroked="f">
+              <v:shape w14:anchorId="0D834D82" id="Text Box 11" o:spid="_x0000_s1030" type="#_x0000_t202" style="position:absolute;left:0;text-align:left;margin-left:100.2pt;margin-top:257.65pt;width:241.5pt;height:.05pt;z-index:251670016;visibility:visible;mso-wrap-style:square;mso-width-percent:0;mso-wrap-distance-left:9pt;mso-wrap-distance-top:0;mso-wrap-distance-right:9pt;mso-wrap-distance-bottom:0;mso-position-horizontal:absolute;mso-position-horizontal-relative:margin;mso-position-vertical:absolute;mso-position-vertical-relative:text;mso-width-percent:0;mso-width-relative:margin;v-text-anchor:top" o:gfxdata="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" stroked="f">
                 <v:textbox style="mso-fit-shape-to-text:t" inset="0,0,0,0">
                   <w:txbxContent>
                     <w:p>
@@ -4254,7 +4254,7 @@
           <w:shd w:val="clear" w:color="auto" w:fill="FFFFFF"/>
         </w:rPr>
         <w:drawing>
-          <wp:anchor distT="0" distB="0" distL="114300" distR="114300" simplePos="0" relativeHeight="251669504" behindDoc="0" locked="0" layoutInCell="1" allowOverlap="1" wp14:anchorId="7D5D93D5" wp14:editId="14E10C5C">
+          <wp:anchor distT="0" distB="0" distL="114300" distR="114300" simplePos="0" relativeHeight="251668992" behindDoc="0" locked="0" layoutInCell="1" allowOverlap="1" wp14:anchorId="7D5D93D5" wp14:editId="14E10C5C">
             <wp:simplePos x="0" y="0"/>
             <wp:positionH relativeFrom="margin">
               <wp:posOffset>1323975</wp:posOffset>
@@ -4413,7 +4413,7 @@
           <w:noProof/>
         </w:rPr>
         <w:drawing>
-          <wp:anchor distT="0" distB="0" distL="114300" distR="114300" simplePos="0" relativeHeight="251660800" behindDoc="0" locked="0" layoutInCell="1" allowOverlap="1" wp14:anchorId="5BE7E1A4" wp14:editId="503481FD">
+          <wp:anchor distT="0" distB="0" distL="114300" distR="114300" simplePos="0" relativeHeight="251662848" behindDoc="0" locked="0" layoutInCell="1" allowOverlap="1" wp14:anchorId="5BE7E1A4" wp14:editId="503481FD">
             <wp:simplePos x="0" y="0"/>
             <wp:positionH relativeFrom="column">
               <wp:posOffset>443865</wp:posOffset>
@@ -4471,7 +4471,7 @@
         <mc:AlternateContent>
           <mc:Choice Requires="wps">
             <w:drawing>
-              <wp:anchor distT="0" distB="0" distL="114300" distR="114300" simplePos="0" relativeHeight="251657728" behindDoc="0" locked="0" layoutInCell="1" allowOverlap="1" wp14:anchorId="0BE5A424" wp14:editId="62F7EC27">
+              <wp:anchor distT="0" distB="0" distL="114300" distR="114300" simplePos="0" relativeHeight="251658752" behindDoc="0" locked="0" layoutInCell="1" allowOverlap="1" wp14:anchorId="0BE5A424" wp14:editId="62F7EC27">
                 <wp:simplePos x="0" y="0"/>
                 <wp:positionH relativeFrom="margin">
                   <wp:posOffset>634365</wp:posOffset>
@@ -4631,7 +4631,7 @@
           </mc:Choice>
           <mc:Fallback>
             <w:pict>
-              <v:shape w14:anchorId="0BE5A424" id="Text Box 18" o:spid="_x0000_s1031" type="#_x0000_t202" style="position:absolute;left:0;text-align:left;margin-left:49.95pt;margin-top:269.6pt;width:342pt;height:.05pt;z-index:251657728;visibility:visible;mso-wrap-style:square;mso-width-percent:0;mso-wrap-distance-left:9pt;mso-wrap-distance-top:0;mso-wrap-distance-right:9pt;mso-wrap-distance-bottom:0;mso-position-horizontal:absolute;mso-position-horizontal-relative:margin;mso-position-vertical:absolute;mso-position-vertical-relative:text;mso-width-percent:0;mso-width-relative:margin;v-text-anchor:top" o:gfxdata="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" stroked="f">
+              <v:shape w14:anchorId="0BE5A424" id="Text Box 18" o:spid="_x0000_s1031" type="#_x0000_t202" style="position:absolute;left:0;text-align:left;margin-left:49.95pt;margin-top:269.6pt;width:342pt;height:.05pt;z-index:251658752;visibility:visible;mso-wrap-style:square;mso-width-percent:0;mso-wrap-distance-left:9pt;mso-wrap-distance-top:0;mso-wrap-distance-right:9pt;mso-wrap-distance-bottom:0;mso-position-horizontal:absolute;mso-position-horizontal-relative:margin;mso-position-vertical:absolute;mso-position-vertical-relative:text;mso-width-percent:0;mso-width-relative:margin;v-text-anchor:top" o:gfxdata="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" stroked="f">
                 <v:textbox style="mso-fit-shape-to-text:t" inset="0,0,0,0">
                   <w:txbxContent>
                     <w:p>
@@ -4754,7 +4754,7 @@
           <w:noProof/>
         </w:rPr>
         <w:drawing>
-          <wp:anchor distT="0" distB="0" distL="114300" distR="114300" simplePos="0" relativeHeight="251653632" behindDoc="0" locked="0" layoutInCell="1" allowOverlap="1" wp14:anchorId="18FC2327" wp14:editId="7CF359BF">
+          <wp:anchor distT="0" distB="0" distL="114300" distR="114300" simplePos="0" relativeHeight="251655680" behindDoc="0" locked="0" layoutInCell="1" allowOverlap="1" wp14:anchorId="18FC2327" wp14:editId="7CF359BF">
             <wp:simplePos x="0" y="0"/>
             <wp:positionH relativeFrom="column">
               <wp:posOffset>550545</wp:posOffset>
@@ -4822,7 +4822,7 @@
         <mc:AlternateContent>
           <mc:Choice Requires="wps">
             <w:drawing>
-              <wp:anchor distT="0" distB="0" distL="114300" distR="114300" simplePos="0" relativeHeight="251666944" behindDoc="0" locked="0" layoutInCell="1" allowOverlap="1" wp14:anchorId="5E28D1BD" wp14:editId="18A3D7B4">
+              <wp:anchor distT="0" distB="0" distL="114300" distR="114300" simplePos="0" relativeHeight="251665920" behindDoc="0" locked="0" layoutInCell="1" allowOverlap="1" wp14:anchorId="5E28D1BD" wp14:editId="18A3D7B4">
                 <wp:simplePos x="0" y="0"/>
                 <wp:positionH relativeFrom="margin">
                   <wp:posOffset>529590</wp:posOffset>
@@ -4956,7 +4956,7 @@
           </mc:Choice>
           <mc:Fallback>
             <w:pict>
-              <v:shape w14:anchorId="5E28D1BD" id="Text Box 22" o:spid="_x0000_s1032" type="#_x0000_t202" style="position:absolute;left:0;text-align:left;margin-left:41.7pt;margin-top:510.05pt;width:358.5pt;height:.05pt;z-index:251666944;visibility:visible;mso-wrap-style:square;mso-width-percent:0;mso-wrap-distance-left:9pt;mso-wrap-distance-top:0;mso-wrap-distance-right:9pt;mso-wrap-distance-bottom:0;mso-position-horizontal:absolute;mso-position-horizontal-relative:margin;mso-position-vertical:absolute;mso-position-vertical-relative:text;mso-width-percent:0;mso-width-relative:margin;v-text-anchor:top" o:gfxdata="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" stroked="f">
+              <v:shape w14:anchorId="5E28D1BD" id="Text Box 22" o:spid="_x0000_s1032" type="#_x0000_t202" style="position:absolute;left:0;text-align:left;margin-left:41.7pt;margin-top:510.05pt;width:358.5pt;height:.05pt;z-index:251665920;visibility:visible;mso-wrap-style:square;mso-width-percent:0;mso-wrap-distance-left:9pt;mso-wrap-distance-top:0;mso-wrap-distance-right:9pt;mso-wrap-distance-bottom:0;mso-position-horizontal:absolute;mso-position-horizontal-relative:margin;mso-position-vertical:absolute;mso-position-vertical-relative:text;mso-width-percent:0;mso-width-relative:margin;v-text-anchor:top" o:gfxdata="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" stroked="f">
                 <v:textbox style="mso-fit-shape-to-text:t" inset="0,0,0,0">
                   <w:txbxContent>
                     <w:p>
@@ -5099,7 +5099,7 @@
         <mc:AlternateContent>
           <mc:Choice Requires="wps">
             <w:drawing>
-              <wp:anchor distT="0" distB="0" distL="114300" distR="114300" simplePos="0" relativeHeight="251639808" behindDoc="0" locked="0" layoutInCell="1" allowOverlap="1" wp14:anchorId="0FEE4028" wp14:editId="600F7691">
+              <wp:anchor distT="0" distB="0" distL="114300" distR="114300" simplePos="0" relativeHeight="251649536" behindDoc="0" locked="0" layoutInCell="1" allowOverlap="1" wp14:anchorId="0FEE4028" wp14:editId="600F7691">
                 <wp:simplePos x="0" y="0"/>
                 <wp:positionH relativeFrom="margin">
                   <wp:posOffset>539115</wp:posOffset>
@@ -5246,7 +5246,7 @@
           </mc:Choice>
           <mc:Fallback>
             <w:pict>
-              <v:shape w14:anchorId="0FEE4028" id="Text Box 26" o:spid="_x0000_s1033" type="#_x0000_t202" style="position:absolute;left:0;text-align:left;margin-left:42.45pt;margin-top:154.9pt;width:355.5pt;height:.05pt;z-index:251639808;visibility:visible;mso-wrap-style:square;mso-width-percent:0;mso-wrap-distance-left:9pt;mso-wrap-distance-top:0;mso-wrap-distance-right:9pt;mso-wrap-distance-bottom:0;mso-position-horizontal:absolute;mso-position-horizontal-relative:margin;mso-position-vertical:absolute;mso-position-vertical-relative:text;mso-width-percent:0;mso-width-relative:margin;v-text-anchor:top" o:gfxdata="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" stroked="f">
+              <v:shape w14:anchorId="0FEE4028" id="Text Box 26" o:spid="_x0000_s1033" type="#_x0000_t202" style="position:absolute;left:0;text-align:left;margin-left:42.45pt;margin-top:154.9pt;width:355.5pt;height:.05pt;z-index:251649536;visibility:visible;mso-wrap-style:square;mso-width-percent:0;mso-wrap-distance-left:9pt;mso-wrap-distance-top:0;mso-wrap-distance-right:9pt;mso-wrap-distance-bottom:0;mso-position-horizontal:absolute;mso-position-horizontal-relative:margin;mso-position-vertical:absolute;mso-position-vertical-relative:text;mso-width-percent:0;mso-width-relative:margin;v-text-anchor:top" o:gfxdata="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" stroked="f">
                 <v:textbox style="mso-fit-shape-to-text:t" inset="0,0,0,0">
                   <w:txbxContent>
                     <w:p>
@@ -5357,7 +5357,7 @@
           <w:lang w:val="pt-PT"/>
         </w:rPr>
         <w:drawing>
-          <wp:anchor distT="0" distB="0" distL="114300" distR="114300" simplePos="0" relativeHeight="251631616" behindDoc="0" locked="0" layoutInCell="1" allowOverlap="1" wp14:anchorId="527AE05B" wp14:editId="4C447B6E">
+          <wp:anchor distT="0" distB="0" distL="114300" distR="114300" simplePos="0" relativeHeight="251647488" behindDoc="0" locked="0" layoutInCell="1" allowOverlap="1" wp14:anchorId="527AE05B" wp14:editId="4C447B6E">
             <wp:simplePos x="0" y="0"/>
             <wp:positionH relativeFrom="column">
               <wp:posOffset>472440</wp:posOffset>
@@ -5438,7 +5438,7 @@
         <mc:AlternateContent>
           <mc:Choice Requires="wps">
             <w:drawing>
-              <wp:anchor distT="0" distB="0" distL="114300" distR="114300" simplePos="0" relativeHeight="251665408" behindDoc="0" locked="0" layoutInCell="1" allowOverlap="1" wp14:anchorId="504552EB" wp14:editId="7A40143B">
+              <wp:anchor distT="0" distB="0" distL="114300" distR="114300" simplePos="0" relativeHeight="251664896" behindDoc="0" locked="0" layoutInCell="1" allowOverlap="1" wp14:anchorId="504552EB" wp14:editId="7A40143B">
                 <wp:simplePos x="0" y="0"/>
                 <wp:positionH relativeFrom="margin">
                   <wp:posOffset>-641985</wp:posOffset>
@@ -5572,7 +5572,7 @@
           </mc:Choice>
           <mc:Fallback>
             <w:pict>
-              <v:shape w14:anchorId="504552EB" id="Text Box 14" o:spid="_x0000_s1034" type="#_x0000_t202" style="position:absolute;left:0;text-align:left;margin-left:-50.55pt;margin-top:308.8pt;width:550.5pt;height:.05pt;z-index:251665408;visibility:visible;mso-wrap-style:square;mso-width-percent:0;mso-wrap-distance-left:9pt;mso-wrap-distance-top:0;mso-wrap-distance-right:9pt;mso-wrap-distance-bottom:0;mso-position-horizontal:absolute;mso-position-horizontal-relative:margin;mso-position-vertical:absolute;mso-position-vertical-relative:text;mso-width-percent:0;mso-width-relative:margin;v-text-anchor:top" o:gfxdata="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" stroked="f">
+              <v:shape w14:anchorId="504552EB" id="Text Box 14" o:spid="_x0000_s1034" type="#_x0000_t202" style="position:absolute;left:0;text-align:left;margin-left:-50.55pt;margin-top:308.8pt;width:550.5pt;height:.05pt;z-index:251664896;visibility:visible;mso-wrap-style:square;mso-width-percent:0;mso-wrap-distance-left:9pt;mso-wrap-distance-top:0;mso-wrap-distance-right:9pt;mso-wrap-distance-bottom:0;mso-position-horizontal:absolute;mso-position-horizontal-relative:margin;mso-position-vertical:absolute;mso-position-vertical-relative:text;mso-width-percent:0;mso-width-relative:margin;v-text-anchor:top" o:gfxdata="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" stroked="f">
                 <v:textbox style="mso-fit-shape-to-text:t" inset="0,0,0,0">
                   <w:txbxContent>
                     <w:p>
@@ -5672,7 +5672,7 @@
         <mc:AlternateContent>
           <mc:Choice Requires="wpg">
             <w:drawing>
-              <wp:anchor distT="0" distB="0" distL="114300" distR="114300" simplePos="0" relativeHeight="251658240" behindDoc="0" locked="0" layoutInCell="1" allowOverlap="1" wp14:anchorId="6D73B307" wp14:editId="07552382">
+              <wp:anchor distT="0" distB="0" distL="114300" distR="114300" simplePos="0" relativeHeight="251660800" behindDoc="0" locked="0" layoutInCell="1" allowOverlap="1" wp14:anchorId="6D73B307" wp14:editId="07552382">
                 <wp:simplePos x="0" y="0"/>
                 <wp:positionH relativeFrom="column">
                   <wp:posOffset>-727710</wp:posOffset>
@@ -5792,7 +5792,7 @@
           </mc:Choice>
           <mc:Fallback>
             <w:pict>
-              <v:group w14:anchorId="7A7ED05C" id="Group 13" o:spid="_x0000_s1026" style="position:absolute;margin-left:-57.3pt;margin-top:107.05pt;width:569.2pt;height:199.5pt;z-index:251658240" coordsize="72288,25336" o:gfxdata="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">
+              <v:group w14:anchorId="3EF9C460" id="Group 13" o:spid="_x0000_s1026" style="position:absolute;margin-left:-57.3pt;margin-top:107.05pt;width:569.2pt;height:199.5pt;z-index:251660800" coordsize="72288,25336" o:gfxdata="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">
                 <v:shapetype id="_x0000_t75" coordsize="21600,21600" o:spt="75" o:preferrelative="t" path="m@4@5l@4@11@9@11@9@5xe" filled="f" stroked="f">
                   <v:stroke joinstyle="miter"/>
                   <v:formulas>
@@ -5926,24 +5926,316 @@
       </w:pPr>
       <w:r>
         <w:rPr>
+          <w:color w:val="000000" w:themeColor="text1"/>
+          <w:lang w:val="pt-PT"/>
+        </w:rPr>
+        <w:lastRenderedPageBreak/>
+        <w:t>O predicado</w:t>
+      </w:r>
+      <w:r>
+        <w:rPr>
+          <w:color w:val="000000" w:themeColor="text1"/>
+          <w:lang w:val="pt-PT"/>
+        </w:rPr>
+        <w:t xml:space="preserve"> responsável p</w:t>
+      </w:r>
+      <w:r>
+        <w:rPr>
+          <w:color w:val="000000" w:themeColor="text1"/>
+          <w:lang w:val="pt-PT"/>
+        </w:rPr>
+        <w:t xml:space="preserve">ela impressão denomina-se </w:t>
+      </w:r>
+      <w:proofErr w:type="spellStart"/>
+      <w:r>
+        <w:rPr>
+          <w:b/>
+          <w:color w:val="000000" w:themeColor="text1"/>
+          <w:lang w:val="pt-PT"/>
+        </w:rPr>
+        <w:t>display_</w:t>
+      </w:r>
+      <w:proofErr w:type="gramStart"/>
+      <w:r>
+        <w:rPr>
+          <w:b/>
+          <w:color w:val="000000" w:themeColor="text1"/>
+          <w:lang w:val="pt-PT"/>
+        </w:rPr>
+        <w:t>game</w:t>
+      </w:r>
+      <w:proofErr w:type="spellEnd"/>
+      <w:r>
+        <w:rPr>
+          <w:b/>
+          <w:color w:val="000000" w:themeColor="text1"/>
+          <w:lang w:val="pt-PT"/>
+        </w:rPr>
+        <w:t>(</w:t>
+      </w:r>
+      <w:proofErr w:type="gramEnd"/>
+      <w:r>
+        <w:rPr>
+          <w:b/>
+          <w:color w:val="000000" w:themeColor="text1"/>
+          <w:lang w:val="pt-PT"/>
+        </w:rPr>
+        <w:t>+</w:t>
+      </w:r>
+      <w:proofErr w:type="spellStart"/>
+      <w:r>
+        <w:rPr>
+          <w:b/>
+          <w:color w:val="000000" w:themeColor="text1"/>
+          <w:lang w:val="pt-PT"/>
+        </w:rPr>
+        <w:t>Board</w:t>
+      </w:r>
+      <w:proofErr w:type="spellEnd"/>
+      <w:r>
+        <w:rPr>
+          <w:b/>
+          <w:color w:val="000000" w:themeColor="text1"/>
+          <w:lang w:val="pt-PT"/>
+        </w:rPr>
+        <w:t>, +</w:t>
+      </w:r>
+      <w:proofErr w:type="spellStart"/>
+      <w:r>
+        <w:rPr>
+          <w:b/>
+          <w:color w:val="000000" w:themeColor="text1"/>
+          <w:lang w:val="pt-PT"/>
+        </w:rPr>
+        <w:t>Player</w:t>
+      </w:r>
+      <w:proofErr w:type="spellEnd"/>
+      <w:r>
+        <w:rPr>
+          <w:b/>
+          <w:color w:val="000000" w:themeColor="text1"/>
+          <w:lang w:val="pt-PT"/>
+        </w:rPr>
+        <w:t>)</w:t>
+      </w:r>
+      <w:r>
+        <w:rPr>
+          <w:color w:val="000000" w:themeColor="text1"/>
+          <w:lang w:val="pt-PT"/>
+        </w:rPr>
+        <w:t xml:space="preserve">, recebendo como argumentos o tabuleiro e o próximo jogador. Esta irá chamar </w:t>
+      </w:r>
+      <w:r>
+        <w:rPr>
+          <w:color w:val="000000" w:themeColor="text1"/>
+          <w:lang w:val="pt-PT"/>
+        </w:rPr>
+        <w:t xml:space="preserve">os predicados </w:t>
+      </w:r>
+      <w:proofErr w:type="spellStart"/>
+      <w:r>
+        <w:rPr>
+          <w:b/>
+          <w:color w:val="000000" w:themeColor="text1"/>
+          <w:lang w:val="pt-PT"/>
+        </w:rPr>
+        <w:t>show_player</w:t>
+      </w:r>
+      <w:proofErr w:type="spellEnd"/>
+      <w:r>
+        <w:rPr>
+          <w:b/>
+          <w:color w:val="000000" w:themeColor="text1"/>
+          <w:lang w:val="pt-PT"/>
+        </w:rPr>
+        <w:t>(+</w:t>
+      </w:r>
+      <w:proofErr w:type="spellStart"/>
+      <w:r>
+        <w:rPr>
+          <w:b/>
+          <w:color w:val="000000" w:themeColor="text1"/>
+          <w:lang w:val="pt-PT"/>
+        </w:rPr>
+        <w:t>Player</w:t>
+      </w:r>
+      <w:proofErr w:type="spellEnd"/>
+      <w:r>
+        <w:rPr>
+          <w:b/>
+          <w:color w:val="000000" w:themeColor="text1"/>
+          <w:lang w:val="pt-PT"/>
+        </w:rPr>
+        <w:t>)</w:t>
+      </w:r>
+      <w:r>
+        <w:rPr>
+          <w:color w:val="000000" w:themeColor="text1"/>
+          <w:lang w:val="pt-PT"/>
+        </w:rPr>
+        <w:t>, que mostra no ecrã qual o próximo jogador</w:t>
+      </w:r>
+      <w:r>
+        <w:rPr>
+          <w:b/>
+          <w:color w:val="000000" w:themeColor="text1"/>
+          <w:lang w:val="pt-PT"/>
+        </w:rPr>
+        <w:t xml:space="preserve">, e </w:t>
+      </w:r>
+      <w:proofErr w:type="spellStart"/>
+      <w:r>
+        <w:rPr>
+          <w:b/>
+          <w:color w:val="000000" w:themeColor="text1"/>
+          <w:lang w:val="pt-PT"/>
+        </w:rPr>
+        <w:t>print_board</w:t>
+      </w:r>
+      <w:proofErr w:type="spellEnd"/>
+      <w:r>
+        <w:rPr>
+          <w:b/>
+          <w:color w:val="000000" w:themeColor="text1"/>
+          <w:lang w:val="pt-PT"/>
+        </w:rPr>
+        <w:t>(+</w:t>
+      </w:r>
+      <w:proofErr w:type="spellStart"/>
+      <w:r>
+        <w:rPr>
+          <w:b/>
+          <w:color w:val="000000" w:themeColor="text1"/>
+          <w:lang w:val="pt-PT"/>
+        </w:rPr>
+        <w:t>Board</w:t>
+      </w:r>
+      <w:proofErr w:type="spellEnd"/>
+      <w:r>
+        <w:rPr>
+          <w:b/>
+          <w:color w:val="000000" w:themeColor="text1"/>
+          <w:lang w:val="pt-PT"/>
+        </w:rPr>
+        <w:t>)</w:t>
+      </w:r>
+      <w:r>
+        <w:rPr>
+          <w:color w:val="000000" w:themeColor="text1"/>
+          <w:lang w:val="pt-PT"/>
+        </w:rPr>
+        <w:t>, que irá percorrer o tabuleiro e imprimir as peças nele contido além das informações adicionais de cada lado</w:t>
+      </w:r>
+      <w:r>
+        <w:rPr>
+          <w:color w:val="000000" w:themeColor="text1"/>
+          <w:lang w:val="pt-PT"/>
+        </w:rPr>
+        <w:t xml:space="preserve">. </w:t>
+      </w:r>
+      <w:r>
+        <w:rPr>
+          <w:color w:val="000000" w:themeColor="text1"/>
+          <w:lang w:val="pt-PT"/>
+        </w:rPr>
+        <w:t>O predicado</w:t>
+      </w:r>
+      <w:r>
+        <w:rPr>
+          <w:color w:val="000000" w:themeColor="text1"/>
+          <w:lang w:val="pt-PT"/>
+        </w:rPr>
+        <w:t xml:space="preserve"> principal para a impressão do tabuleiro, </w:t>
+      </w:r>
+      <w:proofErr w:type="spellStart"/>
+      <w:r>
+        <w:rPr>
+          <w:b/>
+          <w:color w:val="000000" w:themeColor="text1"/>
+          <w:lang w:val="pt-PT"/>
+        </w:rPr>
+        <w:t>view_</w:t>
+      </w:r>
+      <w:proofErr w:type="gramStart"/>
+      <w:r>
+        <w:rPr>
+          <w:b/>
+          <w:color w:val="000000" w:themeColor="text1"/>
+          <w:lang w:val="pt-PT"/>
+        </w:rPr>
+        <w:t>tab</w:t>
+      </w:r>
+      <w:proofErr w:type="spellEnd"/>
+      <w:r>
+        <w:rPr>
+          <w:b/>
+          <w:color w:val="000000" w:themeColor="text1"/>
+          <w:lang w:val="pt-PT"/>
+        </w:rPr>
+        <w:t>(</w:t>
+      </w:r>
+      <w:proofErr w:type="gramEnd"/>
+      <w:r>
+        <w:rPr>
+          <w:b/>
+          <w:color w:val="000000" w:themeColor="text1"/>
+          <w:lang w:val="pt-PT"/>
+        </w:rPr>
+        <w:t>+</w:t>
+      </w:r>
+      <w:proofErr w:type="spellStart"/>
+      <w:r>
+        <w:rPr>
+          <w:b/>
+          <w:color w:val="000000" w:themeColor="text1"/>
+          <w:lang w:val="pt-PT"/>
+        </w:rPr>
+        <w:t>Board</w:t>
+      </w:r>
+      <w:proofErr w:type="spellEnd"/>
+      <w:r>
+        <w:rPr>
+          <w:b/>
+          <w:color w:val="000000" w:themeColor="text1"/>
+          <w:lang w:val="pt-PT"/>
+        </w:rPr>
+        <w:t>, +N)</w:t>
+      </w:r>
+      <w:r>
+        <w:rPr>
+          <w:color w:val="000000" w:themeColor="text1"/>
+          <w:lang w:val="pt-PT"/>
+        </w:rPr>
+        <w:t>, é chamada dentro desta.</w:t>
+      </w:r>
+    </w:p>
+    <w:p>
+      <w:pPr>
+        <w:ind w:firstLine="360"/>
+        <w:rPr>
+          <w:color w:val="000000" w:themeColor="text1"/>
+          <w:lang w:val="pt-PT"/>
+        </w:rPr>
+      </w:pPr>
+      <w:r>
+        <w:rPr>
           <w:noProof/>
         </w:rPr>
-        <w:lastRenderedPageBreak/>
         <mc:AlternateContent>
           <mc:Choice Requires="wps">
             <w:drawing>
-              <wp:anchor distT="0" distB="0" distL="114300" distR="114300" simplePos="0" relativeHeight="251627008" behindDoc="0" locked="0" layoutInCell="1" allowOverlap="1" wp14:anchorId="518D6D56" wp14:editId="7403B8D6">
+              <wp:anchor distT="0" distB="0" distL="114300" distR="114300" simplePos="0" relativeHeight="251661312" behindDoc="0" locked="0" layoutInCell="1" allowOverlap="1" wp14:anchorId="6F3BCCAD" wp14:editId="4B363060">
                 <wp:simplePos x="0" y="0"/>
                 <wp:positionH relativeFrom="margin">
-                  <wp:posOffset>-3810</wp:posOffset>
+                  <wp:posOffset>0</wp:posOffset>
                 </wp:positionH>
                 <wp:positionV relativeFrom="paragraph">
-                  <wp:posOffset>6443980</wp:posOffset>
+                  <wp:posOffset>5621020</wp:posOffset>
                 </wp:positionV>
-                <wp:extent cx="5629275" cy="635"/>
-                <wp:effectExtent l="0" t="0" r="9525" b="0"/>
+                <wp:extent cx="5629275" cy="238125"/>
+                <wp:effectExtent l="0" t="0" r="9525" b="9525"/>
                 <wp:wrapTopAndBottom/>
-                <wp:docPr id="27" name="Text Box 27"/>
+                <wp:docPr id="21" name="Text Box 21"/>
                 <wp:cNvGraphicFramePr/>
                 <a:graphic xmlns:a="http://schemas.openxmlformats.org/drawingml/2006/main">
                   <a:graphicData uri="http://schemas.microsoft.com/office/word/2010/wordprocessingShape">
@@ -5952,7 +6244,7 @@
                       <wps:spPr>
                         <a:xfrm>
                           <a:off x="0" y="0"/>
-                          <a:ext cx="5629275" cy="635"/>
+                          <a:ext cx="5629275" cy="238125"/>
                         </a:xfrm>
                         <a:prstGeom prst="rect">
                           <a:avLst/>
@@ -5992,7 +6284,7 @@
                                 <w:szCs w:val="20"/>
                                 <w:lang w:val="pt-PT"/>
                               </w:rPr>
-                              <w:t xml:space="preserve">Figura </w:t>
+                              <w:t>Figura 3.</w:t>
                             </w:r>
                             <w:r>
                               <w:rPr>
@@ -6005,20 +6297,7 @@
                                 <w:szCs w:val="20"/>
                                 <w:lang w:val="pt-PT"/>
                               </w:rPr>
-                              <w:t>3.2.</w:t>
-                            </w:r>
-                            <w:r>
-                              <w:rPr>
-                                <w:rFonts w:cs="Times New Roman"/>
-                                <w:b w:val="0"/>
-                                <w:bCs w:val="0"/>
-                                <w:caps w:val="0"/>
-                                <w:color w:val="365F91" w:themeColor="accent1" w:themeShade="BF"/>
-                                <w:sz w:val="22"/>
-                                <w:szCs w:val="20"/>
-                                <w:lang w:val="pt-PT"/>
-                              </w:rPr>
-                              <w:t>2</w:t>
+                              <w:t>2.2</w:t>
                             </w:r>
                             <w:r>
                               <w:rPr>
@@ -6044,7 +6323,20 @@
                                 <w:szCs w:val="20"/>
                                 <w:lang w:val="pt-PT"/>
                               </w:rPr>
-                              <w:t>Predicados responsáveis pela impressão do tabuleiro</w:t>
+                              <w:t>Predicados responsáveis pela impressão d</w:t>
+                            </w:r>
+                            <w:r>
+                              <w:rPr>
+                                <w:rFonts w:cs="Times New Roman"/>
+                                <w:b w:val="0"/>
+                                <w:bCs w:val="0"/>
+                                <w:caps w:val="0"/>
+                                <w:color w:val="365F91" w:themeColor="accent1" w:themeShade="BF"/>
+                                <w:sz w:val="22"/>
+                                <w:szCs w:val="20"/>
+                                <w:lang w:val="pt-PT"/>
+                              </w:rPr>
+                              <w:t>o tabuleiro na consola</w:t>
                             </w:r>
                           </w:p>
                         </w:txbxContent>
@@ -6053,7 +6345,7 @@
                         <a:prstTxWarp prst="textNoShape">
                           <a:avLst/>
                         </a:prstTxWarp>
-                        <a:spAutoFit/>
+                        <a:noAutofit/>
                       </wps:bodyPr>
                     </wps:wsp>
                   </a:graphicData>
@@ -6061,13 +6353,16 @@
                 <wp14:sizeRelH relativeFrom="margin">
                   <wp14:pctWidth>0</wp14:pctWidth>
                 </wp14:sizeRelH>
+                <wp14:sizeRelV relativeFrom="margin">
+                  <wp14:pctHeight>0</wp14:pctHeight>
+                </wp14:sizeRelV>
               </wp:anchor>
             </w:drawing>
           </mc:Choice>
           <mc:Fallback>
             <w:pict>
-              <v:shape w14:anchorId="518D6D56" id="Text Box 27" o:spid="_x0000_s1035" type="#_x0000_t202" style="position:absolute;left:0;text-align:left;margin-left:-.3pt;margin-top:507.4pt;width:443.25pt;height:.05pt;z-index:251627008;visibility:visible;mso-wrap-style:square;mso-width-percent:0;mso-wrap-distance-left:9pt;mso-wrap-distance-top:0;mso-wrap-distance-right:9pt;mso-wrap-distance-bottom:0;mso-position-horizontal:absolute;mso-position-horizontal-relative:margin;mso-position-vertical:absolute;mso-position-vertical-relative:text;mso-width-percent:0;mso-width-relative:margin;v-text-anchor:top" o:gfxdata="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" stroked="f">
-                <v:textbox style="mso-fit-shape-to-text:t" inset="0,0,0,0">
+              <v:shape w14:anchorId="6F3BCCAD" id="Text Box 21" o:spid="_x0000_s1035" type="#_x0000_t202" style="position:absolute;left:0;text-align:left;margin-left:0;margin-top:442.6pt;width:443.25pt;height:18.75pt;z-index:251661312;visibility:visible;mso-wrap-style:square;mso-width-percent:0;mso-height-percent:0;mso-wrap-distance-left:9pt;mso-wrap-distance-top:0;mso-wrap-distance-right:9pt;mso-wrap-distance-bottom:0;mso-position-horizontal:absolute;mso-position-horizontal-relative:margin;mso-position-vertical:absolute;mso-position-vertical-relative:text;mso-width-percent:0;mso-height-percent:0;mso-width-relative:margin;mso-height-relative:margin;v-text-anchor:top" o:gfxdata="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" stroked="f">
+                <v:textbox inset="0,0,0,0">
                   <w:txbxContent>
                     <w:p>
                       <w:pPr>
@@ -6095,7 +6390,7 @@
                           <w:szCs w:val="20"/>
                           <w:lang w:val="pt-PT"/>
                         </w:rPr>
-                        <w:t xml:space="preserve">Figura </w:t>
+                        <w:t>Figura 3.</w:t>
                       </w:r>
                       <w:r>
                         <w:rPr>
@@ -6108,20 +6403,7 @@
                           <w:szCs w:val="20"/>
                           <w:lang w:val="pt-PT"/>
                         </w:rPr>
-                        <w:t>3.2.</w:t>
-                      </w:r>
-                      <w:r>
-                        <w:rPr>
-                          <w:rFonts w:cs="Times New Roman"/>
-                          <w:b w:val="0"/>
-                          <w:bCs w:val="0"/>
-                          <w:caps w:val="0"/>
-                          <w:color w:val="365F91" w:themeColor="accent1" w:themeShade="BF"/>
-                          <w:sz w:val="22"/>
-                          <w:szCs w:val="20"/>
-                          <w:lang w:val="pt-PT"/>
-                        </w:rPr>
-                        <w:t>2</w:t>
+                        <w:t>2.2</w:t>
                       </w:r>
                       <w:r>
                         <w:rPr>
@@ -6147,7 +6429,20 @@
                           <w:szCs w:val="20"/>
                           <w:lang w:val="pt-PT"/>
                         </w:rPr>
-                        <w:t>Predicados responsáveis pela impressão do tabuleiro</w:t>
+                        <w:t>Predicados responsáveis pela impressão d</w:t>
+                      </w:r>
+                      <w:r>
+                        <w:rPr>
+                          <w:rFonts w:cs="Times New Roman"/>
+                          <w:b w:val="0"/>
+                          <w:bCs w:val="0"/>
+                          <w:caps w:val="0"/>
+                          <w:color w:val="365F91" w:themeColor="accent1" w:themeShade="BF"/>
+                          <w:sz w:val="22"/>
+                          <w:szCs w:val="20"/>
+                          <w:lang w:val="pt-PT"/>
+                        </w:rPr>
+                        <w:t>o tabuleiro na consola</w:t>
                       </w:r>
                     </w:p>
                   </w:txbxContent>
@@ -6163,13 +6458,13 @@
           <w:noProof/>
         </w:rPr>
         <w:drawing>
-          <wp:anchor distT="0" distB="0" distL="114300" distR="114300" simplePos="0" relativeHeight="251618816" behindDoc="0" locked="0" layoutInCell="1" allowOverlap="1" wp14:anchorId="1C3DBD6D" wp14:editId="6F11EE59">
+          <wp:anchor distT="0" distB="0" distL="114300" distR="114300" simplePos="0" relativeHeight="251657216" behindDoc="0" locked="0" layoutInCell="1" allowOverlap="1" wp14:anchorId="1C3DBD6D" wp14:editId="31B0F05E">
             <wp:simplePos x="0" y="0"/>
             <wp:positionH relativeFrom="column">
               <wp:posOffset>-5715</wp:posOffset>
             </wp:positionH>
             <wp:positionV relativeFrom="paragraph">
-              <wp:posOffset>1376680</wp:posOffset>
+              <wp:posOffset>574040</wp:posOffset>
             </wp:positionV>
             <wp:extent cx="5349240" cy="4861560"/>
             <wp:effectExtent l="0" t="0" r="3810" b="0"/>
@@ -6220,287 +6515,47 @@
       </w:r>
       <w:r>
         <w:rPr>
+          <w:b/>
           <w:color w:val="000000" w:themeColor="text1"/>
           <w:lang w:val="pt-PT"/>
         </w:rPr>
-        <w:t>O predicado</w:t>
+        <w:t>Nota:</w:t>
       </w:r>
       <w:r>
         <w:rPr>
           <w:color w:val="000000" w:themeColor="text1"/>
           <w:lang w:val="pt-PT"/>
         </w:rPr>
-        <w:t xml:space="preserve"> responsável p</w:t>
+        <w:t xml:space="preserve"> </w:t>
       </w:r>
       <w:r>
         <w:rPr>
           <w:color w:val="000000" w:themeColor="text1"/>
-          <w:lang w:val="pt-PT"/>
-        </w:rPr>
-        <w:t xml:space="preserve">ela impressão denomina-se </w:t>
+          <w:u w:val="single"/>
+          <w:lang w:val="pt-PT"/>
+        </w:rPr>
+        <w:t xml:space="preserve">Aconselha-se o uso da </w:t>
       </w:r>
       <w:proofErr w:type="spellStart"/>
       <w:r>
         <w:rPr>
-          <w:b/>
           <w:color w:val="000000" w:themeColor="text1"/>
-          <w:lang w:val="pt-PT"/>
-        </w:rPr>
-        <w:t>display_</w:t>
-      </w:r>
-      <w:proofErr w:type="gramStart"/>
-      <w:r>
-        <w:rPr>
-          <w:b/>
+          <w:u w:val="single"/>
+          <w:lang w:val="pt-PT"/>
+        </w:rPr>
+        <w:t>font</w:t>
+      </w:r>
+      <w:proofErr w:type="spellEnd"/>
+      <w:r>
+        <w:rPr>
           <w:color w:val="000000" w:themeColor="text1"/>
-          <w:lang w:val="pt-PT"/>
-        </w:rPr>
-        <w:t>game</w:t>
-      </w:r>
-      <w:proofErr w:type="spellEnd"/>
-      <w:r>
-        <w:rPr>
-          <w:b/>
-          <w:color w:val="000000" w:themeColor="text1"/>
-          <w:lang w:val="pt-PT"/>
-        </w:rPr>
-        <w:t>(</w:t>
-      </w:r>
-      <w:proofErr w:type="gramEnd"/>
-      <w:r>
-        <w:rPr>
-          <w:b/>
-          <w:color w:val="000000" w:themeColor="text1"/>
-          <w:lang w:val="pt-PT"/>
-        </w:rPr>
-        <w:t>+</w:t>
-      </w:r>
-      <w:proofErr w:type="spellStart"/>
-      <w:r>
-        <w:rPr>
-          <w:b/>
-          <w:color w:val="000000" w:themeColor="text1"/>
-          <w:lang w:val="pt-PT"/>
-        </w:rPr>
-        <w:t>Board</w:t>
-      </w:r>
-      <w:proofErr w:type="spellEnd"/>
-      <w:r>
-        <w:rPr>
-          <w:b/>
-          <w:color w:val="000000" w:themeColor="text1"/>
-          <w:lang w:val="pt-PT"/>
-        </w:rPr>
-        <w:t>, +</w:t>
-      </w:r>
-      <w:proofErr w:type="spellStart"/>
-      <w:r>
-        <w:rPr>
-          <w:b/>
-          <w:color w:val="000000" w:themeColor="text1"/>
-          <w:lang w:val="pt-PT"/>
-        </w:rPr>
-        <w:t>Player</w:t>
-      </w:r>
-      <w:proofErr w:type="spellEnd"/>
-      <w:r>
-        <w:rPr>
-          <w:b/>
-          <w:color w:val="000000" w:themeColor="text1"/>
-          <w:lang w:val="pt-PT"/>
-        </w:rPr>
-        <w:t>)</w:t>
-      </w:r>
-      <w:r>
-        <w:rPr>
-          <w:color w:val="000000" w:themeColor="text1"/>
-          <w:lang w:val="pt-PT"/>
-        </w:rPr>
-        <w:t xml:space="preserve">, recebendo como argumentos o tabuleiro e o próximo jogador. Esta irá chamar </w:t>
-      </w:r>
-      <w:r>
-        <w:rPr>
-          <w:color w:val="000000" w:themeColor="text1"/>
-          <w:lang w:val="pt-PT"/>
-        </w:rPr>
-        <w:t xml:space="preserve">os predicados </w:t>
-      </w:r>
-      <w:proofErr w:type="spellStart"/>
-      <w:r>
-        <w:rPr>
-          <w:b/>
-          <w:color w:val="000000" w:themeColor="text1"/>
-          <w:lang w:val="pt-PT"/>
-        </w:rPr>
-        <w:t>show_player</w:t>
-      </w:r>
-      <w:proofErr w:type="spellEnd"/>
-      <w:r>
-        <w:rPr>
-          <w:b/>
-          <w:color w:val="000000" w:themeColor="text1"/>
-          <w:lang w:val="pt-PT"/>
-        </w:rPr>
-        <w:t>(+</w:t>
-      </w:r>
-      <w:proofErr w:type="spellStart"/>
-      <w:r>
-        <w:rPr>
-          <w:b/>
-          <w:color w:val="000000" w:themeColor="text1"/>
-          <w:lang w:val="pt-PT"/>
-        </w:rPr>
-        <w:t>Player</w:t>
-      </w:r>
-      <w:proofErr w:type="spellEnd"/>
-      <w:r>
-        <w:rPr>
-          <w:b/>
-          <w:color w:val="000000" w:themeColor="text1"/>
-          <w:lang w:val="pt-PT"/>
-        </w:rPr>
-        <w:t>)</w:t>
-      </w:r>
-      <w:r>
-        <w:rPr>
-          <w:color w:val="000000" w:themeColor="text1"/>
-          <w:lang w:val="pt-PT"/>
-        </w:rPr>
-        <w:t>, que mostra no ecrã qual o próximo jogador</w:t>
-      </w:r>
-      <w:r>
-        <w:rPr>
-          <w:b/>
-          <w:color w:val="000000" w:themeColor="text1"/>
-          <w:lang w:val="pt-PT"/>
-        </w:rPr>
-        <w:t xml:space="preserve">, e </w:t>
-      </w:r>
-      <w:proofErr w:type="spellStart"/>
-      <w:r>
-        <w:rPr>
-          <w:b/>
-          <w:color w:val="000000" w:themeColor="text1"/>
-          <w:lang w:val="pt-PT"/>
-        </w:rPr>
-        <w:t>print_board</w:t>
-      </w:r>
-      <w:proofErr w:type="spellEnd"/>
-      <w:r>
-        <w:rPr>
-          <w:b/>
-          <w:color w:val="000000" w:themeColor="text1"/>
-          <w:lang w:val="pt-PT"/>
-        </w:rPr>
-        <w:t>(+</w:t>
-      </w:r>
-      <w:proofErr w:type="spellStart"/>
-      <w:r>
-        <w:rPr>
-          <w:b/>
-          <w:color w:val="000000" w:themeColor="text1"/>
-          <w:lang w:val="pt-PT"/>
-        </w:rPr>
-        <w:t>Board</w:t>
-      </w:r>
-      <w:proofErr w:type="spellEnd"/>
-      <w:r>
-        <w:rPr>
-          <w:b/>
-          <w:color w:val="000000" w:themeColor="text1"/>
-          <w:lang w:val="pt-PT"/>
-        </w:rPr>
-        <w:t>)</w:t>
-      </w:r>
-      <w:r>
-        <w:rPr>
-          <w:color w:val="000000" w:themeColor="text1"/>
-          <w:lang w:val="pt-PT"/>
-        </w:rPr>
-        <w:t>, que irá percorrer o tabuleiro e imprimir as peças nele contido além das informações adicionais de cada lado</w:t>
-      </w:r>
-      <w:r>
-        <w:rPr>
-          <w:color w:val="000000" w:themeColor="text1"/>
-          <w:lang w:val="pt-PT"/>
-        </w:rPr>
-        <w:t xml:space="preserve">. </w:t>
-      </w:r>
-      <w:r>
-        <w:rPr>
-          <w:color w:val="000000" w:themeColor="text1"/>
-          <w:lang w:val="pt-PT"/>
-        </w:rPr>
-        <w:t>O predicado</w:t>
-      </w:r>
-      <w:r>
-        <w:rPr>
-          <w:color w:val="000000" w:themeColor="text1"/>
-          <w:lang w:val="pt-PT"/>
-        </w:rPr>
-        <w:t xml:space="preserve"> principal para a impressão do tabuleiro, </w:t>
-      </w:r>
-      <w:proofErr w:type="spellStart"/>
-      <w:r>
-        <w:rPr>
-          <w:b/>
-          <w:color w:val="000000" w:themeColor="text1"/>
-          <w:lang w:val="pt-PT"/>
-        </w:rPr>
-        <w:t>view_</w:t>
-      </w:r>
-      <w:proofErr w:type="gramStart"/>
-      <w:r>
-        <w:rPr>
-          <w:b/>
-          <w:color w:val="000000" w:themeColor="text1"/>
-          <w:lang w:val="pt-PT"/>
-        </w:rPr>
-        <w:t>tab</w:t>
-      </w:r>
-      <w:proofErr w:type="spellEnd"/>
-      <w:r>
-        <w:rPr>
-          <w:b/>
-          <w:color w:val="000000" w:themeColor="text1"/>
-          <w:lang w:val="pt-PT"/>
-        </w:rPr>
-        <w:t>(</w:t>
-      </w:r>
-      <w:proofErr w:type="gramEnd"/>
-      <w:r>
-        <w:rPr>
-          <w:b/>
-          <w:color w:val="000000" w:themeColor="text1"/>
-          <w:lang w:val="pt-PT"/>
-        </w:rPr>
-        <w:t>+</w:t>
-      </w:r>
-      <w:proofErr w:type="spellStart"/>
-      <w:r>
-        <w:rPr>
-          <w:b/>
-          <w:color w:val="000000" w:themeColor="text1"/>
-          <w:lang w:val="pt-PT"/>
-        </w:rPr>
-        <w:t>Board</w:t>
-      </w:r>
-      <w:proofErr w:type="spellEnd"/>
-      <w:r>
-        <w:rPr>
-          <w:b/>
-          <w:color w:val="000000" w:themeColor="text1"/>
-          <w:lang w:val="pt-PT"/>
-        </w:rPr>
-        <w:t>, +N)</w:t>
-      </w:r>
-      <w:r>
-        <w:rPr>
-          <w:color w:val="000000" w:themeColor="text1"/>
-          <w:lang w:val="pt-PT"/>
-        </w:rPr>
-        <w:t>, é chamada dentro desta.</w:t>
-      </w:r>
+          <w:u w:val="single"/>
+          <w:lang w:val="pt-PT"/>
+        </w:rPr>
+        <w:t xml:space="preserve"> “Consolas”, regular, na consola para uma melhor visualização do tabuleiro.</w:t>
+      </w:r>
+      <w:bookmarkStart w:id="7" w:name="_GoBack"/>
+      <w:bookmarkEnd w:id="7"/>
     </w:p>
     <w:p>
       <w:pPr>
@@ -6513,7 +6568,7 @@
           <w:color w:val="FF0000"/>
         </w:rPr>
       </w:pPr>
-      <w:bookmarkStart w:id="7" w:name="_Toc530309292"/>
+      <w:bookmarkStart w:id="8" w:name="_Toc530309292"/>
       <w:r>
         <w:rPr>
           <w:color w:val="FF0000"/>
@@ -6541,7 +6596,7 @@
         </w:rPr>
         <w:t>válidas</w:t>
       </w:r>
-      <w:bookmarkEnd w:id="7"/>
+      <w:bookmarkEnd w:id="8"/>
     </w:p>
     <w:p/>
     <w:p>
@@ -6849,7 +6904,7 @@
         <mc:AlternateContent>
           <mc:Choice Requires="wps">
             <w:drawing>
-              <wp:anchor distT="0" distB="0" distL="114300" distR="114300" simplePos="0" relativeHeight="251630080" behindDoc="0" locked="0" layoutInCell="1" allowOverlap="1" wp14:anchorId="26FECAA1" wp14:editId="52C78B8C">
+              <wp:anchor distT="0" distB="0" distL="114300" distR="114300" simplePos="0" relativeHeight="251646464" behindDoc="0" locked="0" layoutInCell="1" allowOverlap="1" wp14:anchorId="26FECAA1" wp14:editId="52C78B8C">
                 <wp:simplePos x="0" y="0"/>
                 <wp:positionH relativeFrom="margin">
                   <wp:posOffset>-3810</wp:posOffset>
@@ -6921,31 +6976,7 @@
                                 <w:sz w:val="22"/>
                                 <w:szCs w:val="20"/>
                               </w:rPr>
-                              <w:t xml:space="preserve"> 3.</w:t>
-                            </w:r>
-                            <w:r>
-                              <w:rPr>
-                                <w:rFonts w:cs="Times New Roman"/>
-                                <w:b w:val="0"/>
-                                <w:bCs w:val="0"/>
-                                <w:caps w:val="0"/>
-                                <w:color w:val="365F91" w:themeColor="accent1" w:themeShade="BF"/>
-                                <w:sz w:val="22"/>
-                                <w:szCs w:val="20"/>
-                              </w:rPr>
-                              <w:t>3</w:t>
-                            </w:r>
-                            <w:r>
-                              <w:rPr>
-                                <w:rFonts w:cs="Times New Roman"/>
-                                <w:b w:val="0"/>
-                                <w:bCs w:val="0"/>
-                                <w:caps w:val="0"/>
-                                <w:color w:val="365F91" w:themeColor="accent1" w:themeShade="BF"/>
-                                <w:sz w:val="22"/>
-                                <w:szCs w:val="20"/>
-                              </w:rPr>
-                              <w:t xml:space="preserve"> – </w:t>
+                              <w:t xml:space="preserve"> 3.3 – </w:t>
                             </w:r>
                             <w:proofErr w:type="spellStart"/>
                             <w:r>
@@ -7086,7 +7117,7 @@
           </mc:Choice>
           <mc:Fallback>
             <w:pict>
-              <v:shape w14:anchorId="26FECAA1" id="Text Box 28" o:spid="_x0000_s1036" type="#_x0000_t202" style="position:absolute;left:0;text-align:left;margin-left:-.3pt;margin-top:313.45pt;width:443.25pt;height:18.75pt;z-index:251630080;visibility:visible;mso-wrap-style:square;mso-width-percent:0;mso-height-percent:0;mso-wrap-distance-left:9pt;mso-wrap-distance-top:0;mso-wrap-distance-right:9pt;mso-wrap-distance-bottom:0;mso-position-horizontal:absolute;mso-position-horizontal-relative:margin;mso-position-vertical:absolute;mso-position-vertical-relative:text;mso-width-percent:0;mso-height-percent:0;mso-width-relative:margin;mso-height-relative:margin;v-text-anchor:top" o:gfxdata="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" stroked="f">
+              <v:shape w14:anchorId="26FECAA1" id="Text Box 28" o:spid="_x0000_s1036" type="#_x0000_t202" style="position:absolute;left:0;text-align:left;margin-left:-.3pt;margin-top:313.45pt;width:443.25pt;height:18.75pt;z-index:251646464;visibility:visible;mso-wrap-style:square;mso-width-percent:0;mso-height-percent:0;mso-wrap-distance-left:9pt;mso-wrap-distance-top:0;mso-wrap-distance-right:9pt;mso-wrap-distance-bottom:0;mso-position-horizontal:absolute;mso-position-horizontal-relative:margin;mso-position-vertical:absolute;mso-position-vertical-relative:text;mso-width-percent:0;mso-height-percent:0;mso-width-relative:margin;mso-height-relative:margin;v-text-anchor:top" o:gfxdata="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" stroked="f">
                 <v:textbox inset="0,0,0,0">
                   <w:txbxContent>
                     <w:p>
@@ -7127,31 +7158,7 @@
                           <w:sz w:val="22"/>
                           <w:szCs w:val="20"/>
                         </w:rPr>
-                        <w:t xml:space="preserve"> 3.</w:t>
-                      </w:r>
-                      <w:r>
-                        <w:rPr>
-                          <w:rFonts w:cs="Times New Roman"/>
-                          <w:b w:val="0"/>
-                          <w:bCs w:val="0"/>
-                          <w:caps w:val="0"/>
-                          <w:color w:val="365F91" w:themeColor="accent1" w:themeShade="BF"/>
-                          <w:sz w:val="22"/>
-                          <w:szCs w:val="20"/>
-                        </w:rPr>
-                        <w:t>3</w:t>
-                      </w:r>
-                      <w:r>
-                        <w:rPr>
-                          <w:rFonts w:cs="Times New Roman"/>
-                          <w:b w:val="0"/>
-                          <w:bCs w:val="0"/>
-                          <w:caps w:val="0"/>
-                          <w:color w:val="365F91" w:themeColor="accent1" w:themeShade="BF"/>
-                          <w:sz w:val="22"/>
-                          <w:szCs w:val="20"/>
-                        </w:rPr>
-                        <w:t xml:space="preserve"> – </w:t>
+                        <w:t xml:space="preserve"> 3.3 – </w:t>
                       </w:r>
                       <w:proofErr w:type="spellStart"/>
                       <w:r>
@@ -7283,7 +7290,7 @@
           <w:noProof/>
         </w:rPr>
         <w:drawing>
-          <wp:anchor distT="0" distB="0" distL="114300" distR="114300" simplePos="0" relativeHeight="251624960" behindDoc="0" locked="0" layoutInCell="1" allowOverlap="1" wp14:anchorId="04E32F39" wp14:editId="75C116C7">
+          <wp:anchor distT="0" distB="0" distL="114300" distR="114300" simplePos="0" relativeHeight="251644416" behindDoc="0" locked="0" layoutInCell="1" allowOverlap="1" wp14:anchorId="04E32F39" wp14:editId="75C116C7">
             <wp:simplePos x="0" y="0"/>
             <wp:positionH relativeFrom="column">
               <wp:posOffset>-3810</wp:posOffset>
@@ -7435,7 +7442,7 @@
           <w:lang w:val="pt-PT"/>
         </w:rPr>
       </w:pPr>
-      <w:bookmarkStart w:id="8" w:name="_Toc530309293"/>
+      <w:bookmarkStart w:id="9" w:name="_Toc530309293"/>
       <w:r>
         <w:rPr>
           <w:color w:val="C00000"/>
@@ -7444,7 +7451,7 @@
         <w:lastRenderedPageBreak/>
         <w:t>Execução das jogadas</w:t>
       </w:r>
-      <w:bookmarkEnd w:id="8"/>
+      <w:bookmarkEnd w:id="9"/>
     </w:p>
     <w:p>
       <w:pPr>
@@ -7861,7 +7868,7 @@
         <mc:AlternateContent>
           <mc:Choice Requires="wps">
             <w:drawing>
-              <wp:anchor distT="0" distB="0" distL="114300" distR="114300" simplePos="0" relativeHeight="251647488" behindDoc="0" locked="0" layoutInCell="1" allowOverlap="1" wp14:anchorId="30F6C809" wp14:editId="45BA1444">
+              <wp:anchor distT="0" distB="0" distL="114300" distR="114300" simplePos="0" relativeHeight="251653632" behindDoc="0" locked="0" layoutInCell="1" allowOverlap="1" wp14:anchorId="30F6C809" wp14:editId="45BA1444">
                 <wp:simplePos x="0" y="0"/>
                 <wp:positionH relativeFrom="margin">
                   <wp:posOffset>-13335</wp:posOffset>
@@ -7933,31 +7940,7 @@
                                 <w:sz w:val="22"/>
                                 <w:szCs w:val="20"/>
                               </w:rPr>
-                              <w:t xml:space="preserve"> 3.</w:t>
-                            </w:r>
-                            <w:r>
-                              <w:rPr>
-                                <w:rFonts w:cs="Times New Roman"/>
-                                <w:b w:val="0"/>
-                                <w:bCs w:val="0"/>
-                                <w:caps w:val="0"/>
-                                <w:color w:val="365F91" w:themeColor="accent1" w:themeShade="BF"/>
-                                <w:sz w:val="22"/>
-                                <w:szCs w:val="20"/>
-                              </w:rPr>
-                              <w:t>4.1</w:t>
-                            </w:r>
-                            <w:r>
-                              <w:rPr>
-                                <w:rFonts w:cs="Times New Roman"/>
-                                <w:b w:val="0"/>
-                                <w:bCs w:val="0"/>
-                                <w:caps w:val="0"/>
-                                <w:color w:val="365F91" w:themeColor="accent1" w:themeShade="BF"/>
-                                <w:sz w:val="22"/>
-                                <w:szCs w:val="20"/>
-                              </w:rPr>
-                              <w:t xml:space="preserve"> – </w:t>
+                              <w:t xml:space="preserve"> 3.4.1 – </w:t>
                             </w:r>
                             <w:proofErr w:type="spellStart"/>
                             <w:r>
@@ -8202,7 +8185,7 @@
           </mc:Choice>
           <mc:Fallback>
             <w:pict>
-              <v:shape w14:anchorId="30F6C809" id="Text Box 31" o:spid="_x0000_s1037" type="#_x0000_t202" style="position:absolute;left:0;text-align:left;margin-left:-1.05pt;margin-top:286.45pt;width:443.25pt;height:36.75pt;z-index:251647488;visibility:visible;mso-wrap-style:square;mso-width-percent:0;mso-height-percent:0;mso-wrap-distance-left:9pt;mso-wrap-distance-top:0;mso-wrap-distance-right:9pt;mso-wrap-distance-bottom:0;mso-position-horizontal:absolute;mso-position-horizontal-relative:margin;mso-position-vertical:absolute;mso-position-vertical-relative:text;mso-width-percent:0;mso-height-percent:0;mso-width-relative:margin;mso-height-relative:margin;v-text-anchor:top" o:gfxdata="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" stroked="f">
+              <v:shape w14:anchorId="30F6C809" id="Text Box 31" o:spid="_x0000_s1037" type="#_x0000_t202" style="position:absolute;left:0;text-align:left;margin-left:-1.05pt;margin-top:286.45pt;width:443.25pt;height:36.75pt;z-index:251653632;visibility:visible;mso-wrap-style:square;mso-width-percent:0;mso-height-percent:0;mso-wrap-distance-left:9pt;mso-wrap-distance-top:0;mso-wrap-distance-right:9pt;mso-wrap-distance-bottom:0;mso-position-horizontal:absolute;mso-position-horizontal-relative:margin;mso-position-vertical:absolute;mso-position-vertical-relative:text;mso-width-percent:0;mso-height-percent:0;mso-width-relative:margin;mso-height-relative:margin;v-text-anchor:top" o:gfxdata="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" stroked="f">
                 <v:textbox inset="0,0,0,0">
                   <w:txbxContent>
                     <w:p>
@@ -8243,31 +8226,7 @@
                           <w:sz w:val="22"/>
                           <w:szCs w:val="20"/>
                         </w:rPr>
-                        <w:t xml:space="preserve"> 3.</w:t>
-                      </w:r>
-                      <w:r>
-                        <w:rPr>
-                          <w:rFonts w:cs="Times New Roman"/>
-                          <w:b w:val="0"/>
-                          <w:bCs w:val="0"/>
-                          <w:caps w:val="0"/>
-                          <w:color w:val="365F91" w:themeColor="accent1" w:themeShade="BF"/>
-                          <w:sz w:val="22"/>
-                          <w:szCs w:val="20"/>
-                        </w:rPr>
-                        <w:t>4.1</w:t>
-                      </w:r>
-                      <w:r>
-                        <w:rPr>
-                          <w:rFonts w:cs="Times New Roman"/>
-                          <w:b w:val="0"/>
-                          <w:bCs w:val="0"/>
-                          <w:caps w:val="0"/>
-                          <w:color w:val="365F91" w:themeColor="accent1" w:themeShade="BF"/>
-                          <w:sz w:val="22"/>
-                          <w:szCs w:val="20"/>
-                        </w:rPr>
-                        <w:t xml:space="preserve"> – </w:t>
+                        <w:t xml:space="preserve"> 3.4.1 – </w:t>
                       </w:r>
                       <w:proofErr w:type="spellStart"/>
                       <w:r>
@@ -8503,7 +8462,7 @@
           <w:noProof/>
         </w:rPr>
         <w:drawing>
-          <wp:anchor distT="0" distB="0" distL="114300" distR="114300" simplePos="0" relativeHeight="251635200" behindDoc="0" locked="0" layoutInCell="1" allowOverlap="1" wp14:anchorId="1DDC2909" wp14:editId="25D357A7">
+          <wp:anchor distT="0" distB="0" distL="114300" distR="114300" simplePos="0" relativeHeight="251648512" behindDoc="0" locked="0" layoutInCell="1" allowOverlap="1" wp14:anchorId="1DDC2909" wp14:editId="25D357A7">
             <wp:simplePos x="0" y="0"/>
             <wp:positionH relativeFrom="column">
               <wp:posOffset>-3810</wp:posOffset>
@@ -8782,7 +8741,7 @@
         <mc:AlternateContent>
           <mc:Choice Requires="wps">
             <w:drawing>
-              <wp:anchor distT="0" distB="0" distL="114300" distR="114300" simplePos="0" relativeHeight="251657728" behindDoc="0" locked="0" layoutInCell="1" allowOverlap="1" wp14:anchorId="09B38B52" wp14:editId="26346479">
+              <wp:anchor distT="0" distB="0" distL="114300" distR="114300" simplePos="0" relativeHeight="251659776" behindDoc="0" locked="0" layoutInCell="1" allowOverlap="1" wp14:anchorId="09B38B52" wp14:editId="26346479">
                 <wp:simplePos x="0" y="0"/>
                 <wp:positionH relativeFrom="margin">
                   <wp:posOffset>-17145</wp:posOffset>
@@ -9029,19 +8988,7 @@
                                 <w:sz w:val="22"/>
                                 <w:szCs w:val="20"/>
                               </w:rPr>
-                              <w:t>Next</w:t>
-                            </w:r>
-                            <w:r>
-                              <w:rPr>
-                                <w:rFonts w:cs="Times New Roman"/>
-                                <w:b w:val="0"/>
-                                <w:bCs w:val="0"/>
-                                <w:caps w:val="0"/>
-                                <w:color w:val="365F91" w:themeColor="accent1" w:themeShade="BF"/>
-                                <w:sz w:val="22"/>
-                                <w:szCs w:val="20"/>
-                              </w:rPr>
-                              <w:t>Line</w:t>
+                              <w:t>NextLine</w:t>
                             </w:r>
                             <w:proofErr w:type="spellEnd"/>
                             <w:r>
@@ -9054,31 +9001,7 @@
                                 <w:sz w:val="22"/>
                                 <w:szCs w:val="20"/>
                               </w:rPr>
-                              <w:t>,</w:t>
-                            </w:r>
-                            <w:r>
-                              <w:rPr>
-                                <w:rFonts w:cs="Times New Roman"/>
-                                <w:b w:val="0"/>
-                                <w:bCs w:val="0"/>
-                                <w:caps w:val="0"/>
-                                <w:color w:val="365F91" w:themeColor="accent1" w:themeShade="BF"/>
-                                <w:sz w:val="22"/>
-                                <w:szCs w:val="20"/>
-                              </w:rPr>
-                              <w:t xml:space="preserve"> +Piece, </w:t>
-                            </w:r>
-                            <w:r>
-                              <w:rPr>
-                                <w:rFonts w:cs="Times New Roman"/>
-                                <w:b w:val="0"/>
-                                <w:bCs w:val="0"/>
-                                <w:caps w:val="0"/>
-                                <w:color w:val="365F91" w:themeColor="accent1" w:themeShade="BF"/>
-                                <w:sz w:val="22"/>
-                                <w:szCs w:val="20"/>
-                              </w:rPr>
-                              <w:t xml:space="preserve"> -</w:t>
+                              <w:t>, +Piece,  -</w:t>
                             </w:r>
                             <w:proofErr w:type="spellStart"/>
                             <w:r>
@@ -9169,19 +9092,7 @@
                                 <w:sz w:val="22"/>
                                 <w:szCs w:val="20"/>
                               </w:rPr>
-                              <w:t>play_</w:t>
-                            </w:r>
-                            <w:r>
-                              <w:rPr>
-                                <w:rFonts w:cs="Times New Roman"/>
-                                <w:b w:val="0"/>
-                                <w:bCs w:val="0"/>
-                                <w:caps w:val="0"/>
-                                <w:color w:val="365F91" w:themeColor="accent1" w:themeShade="BF"/>
-                                <w:sz w:val="22"/>
-                                <w:szCs w:val="20"/>
-                              </w:rPr>
-                              <w:t>column</w:t>
+                              <w:t>play_column</w:t>
                             </w:r>
                             <w:proofErr w:type="spellEnd"/>
                             <w:r>
@@ -9219,7 +9130,7 @@
           </mc:Choice>
           <mc:Fallback>
             <w:pict>
-              <v:shape w14:anchorId="09B38B52" id="Text Box 32" o:spid="_x0000_s1038" type="#_x0000_t202" style="position:absolute;left:0;text-align:left;margin-left:-1.35pt;margin-top:133.1pt;width:443.25pt;height:36.75pt;z-index:251657728;visibility:visible;mso-wrap-style:square;mso-width-percent:0;mso-height-percent:0;mso-wrap-distance-left:9pt;mso-wrap-distance-top:0;mso-wrap-distance-right:9pt;mso-wrap-distance-bottom:0;mso-position-horizontal:absolute;mso-position-horizontal-relative:margin;mso-position-vertical:absolute;mso-position-vertical-relative:text;mso-width-percent:0;mso-height-percent:0;mso-width-relative:margin;mso-height-relative:margin;v-text-anchor:top" o:gfxdata="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" stroked="f">
+              <v:shape w14:anchorId="09B38B52" id="Text Box 32" o:spid="_x0000_s1038" type="#_x0000_t202" style="position:absolute;left:0;text-align:left;margin-left:-1.35pt;margin-top:133.1pt;width:443.25pt;height:36.75pt;z-index:251659776;visibility:visible;mso-wrap-style:square;mso-width-percent:0;mso-height-percent:0;mso-wrap-distance-left:9pt;mso-wrap-distance-top:0;mso-wrap-distance-right:9pt;mso-wrap-distance-bottom:0;mso-position-horizontal:absolute;mso-position-horizontal-relative:margin;mso-position-vertical:absolute;mso-position-vertical-relative:text;mso-width-percent:0;mso-height-percent:0;mso-width-relative:margin;mso-height-relative:margin;v-text-anchor:top" o:gfxdata="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" stroked="f">
                 <v:textbox inset="0,0,0,0">
                   <w:txbxContent>
                     <w:p>
@@ -9435,19 +9346,7 @@
                           <w:sz w:val="22"/>
                           <w:szCs w:val="20"/>
                         </w:rPr>
-                        <w:t>Next</w:t>
-                      </w:r>
-                      <w:r>
-                        <w:rPr>
-                          <w:rFonts w:cs="Times New Roman"/>
-                          <w:b w:val="0"/>
-                          <w:bCs w:val="0"/>
-                          <w:caps w:val="0"/>
-                          <w:color w:val="365F91" w:themeColor="accent1" w:themeShade="BF"/>
-                          <w:sz w:val="22"/>
-                          <w:szCs w:val="20"/>
-                        </w:rPr>
-                        <w:t>Line</w:t>
+                        <w:t>NextLine</w:t>
                       </w:r>
                       <w:proofErr w:type="spellEnd"/>
                       <w:r>
@@ -9460,31 +9359,7 @@
                           <w:sz w:val="22"/>
                           <w:szCs w:val="20"/>
                         </w:rPr>
-                        <w:t>,</w:t>
-                      </w:r>
-                      <w:r>
-                        <w:rPr>
-                          <w:rFonts w:cs="Times New Roman"/>
-                          <w:b w:val="0"/>
-                          <w:bCs w:val="0"/>
-                          <w:caps w:val="0"/>
-                          <w:color w:val="365F91" w:themeColor="accent1" w:themeShade="BF"/>
-                          <w:sz w:val="22"/>
-                          <w:szCs w:val="20"/>
-                        </w:rPr>
-                        <w:t xml:space="preserve"> +Piece, </w:t>
-                      </w:r>
-                      <w:r>
-                        <w:rPr>
-                          <w:rFonts w:cs="Times New Roman"/>
-                          <w:b w:val="0"/>
-                          <w:bCs w:val="0"/>
-                          <w:caps w:val="0"/>
-                          <w:color w:val="365F91" w:themeColor="accent1" w:themeShade="BF"/>
-                          <w:sz w:val="22"/>
-                          <w:szCs w:val="20"/>
-                        </w:rPr>
-                        <w:t xml:space="preserve"> -</w:t>
+                        <w:t>, +Piece,  -</w:t>
                       </w:r>
                       <w:proofErr w:type="spellStart"/>
                       <w:r>
@@ -9575,19 +9450,7 @@
                           <w:sz w:val="22"/>
                           <w:szCs w:val="20"/>
                         </w:rPr>
-                        <w:t>play_</w:t>
-                      </w:r>
-                      <w:r>
-                        <w:rPr>
-                          <w:rFonts w:cs="Times New Roman"/>
-                          <w:b w:val="0"/>
-                          <w:bCs w:val="0"/>
-                          <w:caps w:val="0"/>
-                          <w:color w:val="365F91" w:themeColor="accent1" w:themeShade="BF"/>
-                          <w:sz w:val="22"/>
-                          <w:szCs w:val="20"/>
-                        </w:rPr>
-                        <w:t>column</w:t>
+                        <w:t>play_column</w:t>
                       </w:r>
                       <w:proofErr w:type="spellEnd"/>
                       <w:r>
@@ -9616,7 +9479,7 @@
           <w:noProof/>
         </w:rPr>
         <w:drawing>
-          <wp:anchor distT="0" distB="0" distL="114300" distR="114300" simplePos="0" relativeHeight="251644416" behindDoc="0" locked="0" layoutInCell="1" allowOverlap="1" wp14:anchorId="7FB4493F" wp14:editId="7311A2E4">
+          <wp:anchor distT="0" distB="0" distL="114300" distR="114300" simplePos="0" relativeHeight="251652608" behindDoc="0" locked="0" layoutInCell="1" allowOverlap="1" wp14:anchorId="7FB4493F" wp14:editId="7311A2E4">
             <wp:simplePos x="0" y="0"/>
             <wp:positionH relativeFrom="column">
               <wp:posOffset>-3810</wp:posOffset>
@@ -9678,7 +9541,7 @@
           <w:lang w:val="pt-PT"/>
         </w:rPr>
       </w:pPr>
-      <w:bookmarkStart w:id="9" w:name="_Toc530309294"/>
+      <w:bookmarkStart w:id="10" w:name="_Toc530309294"/>
       <w:r>
         <w:rPr>
           <w:color w:val="C00000"/>
@@ -9686,7 +9549,7 @@
         </w:rPr>
         <w:t>Final do jogo</w:t>
       </w:r>
-      <w:bookmarkEnd w:id="9"/>
+      <w:bookmarkEnd w:id="10"/>
     </w:p>
     <w:p>
       <w:pPr>
@@ -9710,7 +9573,7 @@
         <mc:AlternateContent>
           <mc:Choice Requires="wps">
             <w:drawing>
-              <wp:anchor distT="0" distB="0" distL="114300" distR="114300" simplePos="0" relativeHeight="251697664" behindDoc="0" locked="0" layoutInCell="1" allowOverlap="1" wp14:anchorId="36052230" wp14:editId="68CF85AC">
+              <wp:anchor distT="0" distB="0" distL="114300" distR="114300" simplePos="0" relativeHeight="251672064" behindDoc="0" locked="0" layoutInCell="1" allowOverlap="1" wp14:anchorId="36052230" wp14:editId="68CF85AC">
                 <wp:simplePos x="0" y="0"/>
                 <wp:positionH relativeFrom="margin">
                   <wp:posOffset>443865</wp:posOffset>
@@ -9935,7 +9798,7 @@
           </mc:Choice>
           <mc:Fallback>
             <w:pict>
-              <v:shape w14:anchorId="36052230" id="Text Box 34" o:spid="_x0000_s1039" type="#_x0000_t202" style="position:absolute;left:0;text-align:left;margin-left:34.95pt;margin-top:386.55pt;width:369pt;height:24.75pt;z-index:251697664;visibility:visible;mso-wrap-style:square;mso-width-percent:0;mso-height-percent:0;mso-wrap-distance-left:9pt;mso-wrap-distance-top:0;mso-wrap-distance-right:9pt;mso-wrap-distance-bottom:0;mso-position-horizontal:absolute;mso-position-horizontal-relative:margin;mso-position-vertical:absolute;mso-position-vertical-relative:text;mso-width-percent:0;mso-height-percent:0;mso-width-relative:margin;mso-height-relative:margin;v-text-anchor:top" o:gfxdata="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" stroked="f">
+              <v:shape w14:anchorId="36052230" id="Text Box 34" o:spid="_x0000_s1039" type="#_x0000_t202" style="position:absolute;left:0;text-align:left;margin-left:34.95pt;margin-top:386.55pt;width:369pt;height:24.75pt;z-index:251672064;visibility:visible;mso-wrap-style:square;mso-width-percent:0;mso-height-percent:0;mso-wrap-distance-left:9pt;mso-wrap-distance-top:0;mso-wrap-distance-right:9pt;mso-wrap-distance-bottom:0;mso-position-horizontal:absolute;mso-position-horizontal-relative:margin;mso-position-vertical:absolute;mso-position-vertical-relative:text;mso-width-percent:0;mso-height-percent:0;mso-width-relative:margin;mso-height-relative:margin;v-text-anchor:top" o:gfxdata="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" stroked="f">
                 <v:textbox inset="0,0,0,0">
                   <w:txbxContent>
                     <w:p>
@@ -10120,7 +9983,7 @@
           <w:noProof/>
         </w:rPr>
         <w:drawing>
-          <wp:anchor distT="0" distB="0" distL="114300" distR="114300" simplePos="0" relativeHeight="251681280" behindDoc="0" locked="0" layoutInCell="1" allowOverlap="1" wp14:anchorId="6383D936" wp14:editId="7AEF477E">
+          <wp:anchor distT="0" distB="0" distL="114300" distR="114300" simplePos="0" relativeHeight="251671040" behindDoc="0" locked="0" layoutInCell="1" allowOverlap="1" wp14:anchorId="6383D936" wp14:editId="7AEF477E">
             <wp:simplePos x="0" y="0"/>
             <wp:positionH relativeFrom="column">
               <wp:posOffset>367665</wp:posOffset>
@@ -10300,8 +10163,6 @@
         </w:rPr>
         <w:t>.</w:t>
       </w:r>
-      <w:bookmarkStart w:id="10" w:name="_GoBack"/>
-      <w:bookmarkEnd w:id="10"/>
     </w:p>
     <w:p>
       <w:pPr>
@@ -13376,7 +13237,7 @@
 </file>
 
 <file path=customXml/itemProps1.xml><?xml version="1.0" encoding="utf-8"?>
-<ds:datastoreItem xmlns:ds="http://schemas.openxmlformats.org/officeDocument/2006/customXml" ds:itemID="{EA86B068-6224-49EB-95E7-98D2BBAD9849}">
+<ds:datastoreItem xmlns:ds="http://schemas.openxmlformats.org/officeDocument/2006/customXml" ds:itemID="{E9EFA22F-5DDB-4AD0-B3C1-170EB76658DE}">
   <ds:schemaRefs>
     <ds:schemaRef ds:uri="http://schemas.openxmlformats.org/officeDocument/2006/bibliography"/>
   </ds:schemaRefs>

</xml_diff>